<commit_message>
Adjustments in response to review
</commit_message>
<xml_diff>
--- a/Source_Files/03_FunctionalSafetyConcept_LaneAssistance_Template.docx
+++ b/Source_Files/03_FunctionalSafetyConcept_LaneAssistance_Template.docx
@@ -489,60 +489,59 @@
                 <w:sz w:val="22"/>
                 <w:szCs w:val="22"/>
               </w:rPr>
-              <w:t xml:space="preserve">Eric </w:t>
-            </w:r>
-            <w:proofErr w:type="spellStart"/>
-            <w:r>
+              <w:t>Eric Lavigne</w:t>
+            </w:r>
+          </w:p>
+        </w:tc>
+        <w:tc>
+          <w:tcPr>
+            <w:tcW w:w="4785" w:type="dxa"/>
+          </w:tcPr>
+          <w:p>
+            <w:pPr>
+              <w:widowControl w:val="0"/>
+              <w:contextualSpacing w:val="0"/>
               <w:rPr>
                 <w:rFonts w:ascii="Calibri" w:eastAsia="Calibri" w:hAnsi="Calibri" w:cs="Calibri"/>
                 <w:sz w:val="22"/>
                 <w:szCs w:val="22"/>
               </w:rPr>
-              <w:t>Lavigne</w:t>
-            </w:r>
-            <w:proofErr w:type="spellEnd"/>
-          </w:p>
-        </w:tc>
-        <w:tc>
-          <w:tcPr>
-            <w:tcW w:w="4785" w:type="dxa"/>
-          </w:tcPr>
-          <w:p>
-            <w:pPr>
-              <w:widowControl w:val="0"/>
-              <w:contextualSpacing w:val="0"/>
+            </w:pPr>
+            <w:r>
               <w:rPr>
                 <w:rFonts w:ascii="Calibri" w:eastAsia="Calibri" w:hAnsi="Calibri" w:cs="Calibri"/>
                 <w:sz w:val="22"/>
                 <w:szCs w:val="22"/>
               </w:rPr>
-            </w:pPr>
-            <w:r>
+              <w:t>Initial Draft</w:t>
+            </w:r>
+          </w:p>
+        </w:tc>
+      </w:tr>
+      <w:tr>
+        <w:tc>
+          <w:tcPr>
+            <w:tcW w:w="1470" w:type="dxa"/>
+          </w:tcPr>
+          <w:p>
+            <w:pPr>
+              <w:widowControl w:val="0"/>
+              <w:contextualSpacing w:val="0"/>
               <w:rPr>
                 <w:rFonts w:ascii="Calibri" w:eastAsia="Calibri" w:hAnsi="Calibri" w:cs="Calibri"/>
                 <w:sz w:val="22"/>
                 <w:szCs w:val="22"/>
               </w:rPr>
-              <w:t>Initial Draft</w:t>
-            </w:r>
-          </w:p>
-        </w:tc>
-      </w:tr>
-      <w:tr>
-        <w:tc>
-          <w:tcPr>
-            <w:tcW w:w="1470" w:type="dxa"/>
-          </w:tcPr>
-          <w:p>
-            <w:pPr>
-              <w:widowControl w:val="0"/>
-              <w:contextualSpacing w:val="0"/>
+            </w:pPr>
+            <w:r>
               <w:rPr>
                 <w:rFonts w:ascii="Calibri" w:eastAsia="Calibri" w:hAnsi="Calibri" w:cs="Calibri"/>
                 <w:sz w:val="22"/>
                 <w:szCs w:val="22"/>
               </w:rPr>
-            </w:pPr>
+              <w:lastRenderedPageBreak/>
+              <w:t>12/18/2017</w:t>
+            </w:r>
           </w:p>
         </w:tc>
         <w:tc>
@@ -559,27 +558,19 @@
                 <w:szCs w:val="22"/>
               </w:rPr>
             </w:pPr>
-          </w:p>
-        </w:tc>
-        <w:tc>
-          <w:tcPr>
-            <w:tcW w:w="2100" w:type="dxa"/>
-          </w:tcPr>
-          <w:p>
-            <w:pPr>
-              <w:widowControl w:val="0"/>
-              <w:contextualSpacing w:val="0"/>
+            <w:r>
               <w:rPr>
                 <w:rFonts w:ascii="Calibri" w:eastAsia="Calibri" w:hAnsi="Calibri" w:cs="Calibri"/>
                 <w:sz w:val="22"/>
                 <w:szCs w:val="22"/>
               </w:rPr>
-            </w:pPr>
-          </w:p>
-        </w:tc>
-        <w:tc>
-          <w:tcPr>
-            <w:tcW w:w="4785" w:type="dxa"/>
+              <w:t>1.1</w:t>
+            </w:r>
+          </w:p>
+        </w:tc>
+        <w:tc>
+          <w:tcPr>
+            <w:tcW w:w="2100" w:type="dxa"/>
           </w:tcPr>
           <w:p>
             <w:pPr>
@@ -591,6 +582,38 @@
                 <w:szCs w:val="22"/>
               </w:rPr>
             </w:pPr>
+            <w:r>
+              <w:rPr>
+                <w:rFonts w:ascii="Calibri" w:eastAsia="Calibri" w:hAnsi="Calibri" w:cs="Calibri"/>
+                <w:sz w:val="22"/>
+                <w:szCs w:val="22"/>
+              </w:rPr>
+              <w:t>Eric Lavigne</w:t>
+            </w:r>
+          </w:p>
+        </w:tc>
+        <w:tc>
+          <w:tcPr>
+            <w:tcW w:w="4785" w:type="dxa"/>
+          </w:tcPr>
+          <w:p>
+            <w:pPr>
+              <w:widowControl w:val="0"/>
+              <w:contextualSpacing w:val="0"/>
+              <w:rPr>
+                <w:rFonts w:ascii="Calibri" w:eastAsia="Calibri" w:hAnsi="Calibri" w:cs="Calibri"/>
+                <w:sz w:val="22"/>
+                <w:szCs w:val="22"/>
+              </w:rPr>
+            </w:pPr>
+            <w:r>
+              <w:rPr>
+                <w:rFonts w:ascii="Calibri" w:eastAsia="Calibri" w:hAnsi="Calibri" w:cs="Calibri"/>
+                <w:sz w:val="22"/>
+                <w:szCs w:val="22"/>
+              </w:rPr>
+              <w:t>Respond to review: clarify purpose and warning/degredation trigger</w:t>
+            </w:r>
           </w:p>
         </w:tc>
       </w:tr>
@@ -1096,31 +1119,19 @@
         <w:rPr>
           <w:color w:val="000000" w:themeColor="text1"/>
         </w:rPr>
-        <w:t>The purpose of a functional safety concept is to reduce risks to acceptable levels by providi</w:t>
+        <w:t xml:space="preserve">The purpose of a functional safety concept is to </w:t>
       </w:r>
       <w:r>
         <w:rPr>
           <w:color w:val="000000" w:themeColor="text1"/>
         </w:rPr>
-        <w:t>ng a high-level design to meet</w:t>
+        <w:t>derive high-level requirements from safety goals and then allocate requirements to sub-systems in the high-level architecture.</w:t>
       </w:r>
       <w:r>
         <w:rPr>
           <w:color w:val="000000" w:themeColor="text1"/>
         </w:rPr>
-        <w:t xml:space="preserve"> safety goal</w:t>
-      </w:r>
-      <w:r>
-        <w:rPr>
-          <w:color w:val="000000" w:themeColor="text1"/>
-        </w:rPr>
-        <w:t>s as</w:t>
-      </w:r>
-      <w:r>
-        <w:rPr>
-          <w:color w:val="000000" w:themeColor="text1"/>
-        </w:rPr>
-        <w:t xml:space="preserve"> identified in HARA.</w:t>
+        <w:t xml:space="preserve"> These high-level requirements reduce the risks, associated with safety goals in the HARA, to acceptable levels.</w:t>
       </w:r>
     </w:p>
     <w:p>
@@ -1256,7 +1267,11 @@
               <w:t xml:space="preserve">The oscillating torque to the steering wheel from the lane </w:t>
             </w:r>
             <w:r>
-              <w:t>departure warning</w:t>
+              <w:t xml:space="preserve">departure </w:t>
+            </w:r>
+            <w:r>
+              <w:lastRenderedPageBreak/>
+              <w:t>warning</w:t>
             </w:r>
             <w:r>
               <w:t xml:space="preserve"> function </w:t>
@@ -1601,6 +1616,7 @@
               <w:widowControl w:val="0"/>
             </w:pPr>
             <w:r>
+              <w:lastRenderedPageBreak/>
               <w:t>Car Display ECU</w:t>
             </w:r>
           </w:p>
@@ -1620,11 +1636,7 @@
               <w:widowControl w:val="0"/>
             </w:pPr>
             <w:r>
-              <w:t xml:space="preserve">The car display ECU determines what information is </w:t>
-            </w:r>
-            <w:r>
-              <w:lastRenderedPageBreak/>
-              <w:t>displayed to the driver, including which lane assistance functions are currently operating and warnings about lane departure or impending disengagement of lane keeping.</w:t>
+              <w:t>The car display ECU determines what information is displayed to the driver, including which lane assistance functions are currently operating and warnings about lane departure or impending disengagement of lane keeping.</w:t>
             </w:r>
           </w:p>
         </w:tc>
@@ -1645,7 +1657,6 @@
               <w:widowControl w:val="0"/>
             </w:pPr>
             <w:r>
-              <w:lastRenderedPageBreak/>
               <w:t>Driver Steering Torque Sensor</w:t>
             </w:r>
           </w:p>
@@ -2259,25 +2270,6 @@
     </w:p>
     <w:p>
       <w:r>
-        <w:rPr>
-          <w:b/>
-          <w:color w:val="B7B7B7"/>
-        </w:rPr>
-        <w:t xml:space="preserve">[Instructions: Fill in the functional safety requirements for the lane departure </w:t>
-      </w:r>
-      <w:proofErr w:type="gramStart"/>
-      <w:r>
-        <w:rPr>
-          <w:b/>
-          <w:color w:val="B7B7B7"/>
-        </w:rPr>
-        <w:t>warning ]</w:t>
-      </w:r>
-      <w:proofErr w:type="gramEnd"/>
-    </w:p>
-    <w:p/>
-    <w:p>
-      <w:r>
         <w:t>Lane Departure Warning (LDW) Requirements:</w:t>
       </w:r>
     </w:p>
@@ -2501,15 +2493,7 @@
               <w:t>electronic power steering ECU</w:t>
             </w:r>
             <w:r>
-              <w:t xml:space="preserve"> shall ensure that the lane departure oscillating torque amplitude is below </w:t>
-            </w:r>
-            <w:proofErr w:type="spellStart"/>
-            <w:r>
-              <w:t>Max_Torque_Amplitude</w:t>
-            </w:r>
-            <w:proofErr w:type="spellEnd"/>
-            <w:r>
-              <w:t>.</w:t>
+              <w:t xml:space="preserve"> shall ensure that the lane departure oscillating torque amplitude is below Max_Torque_Amplitude.</w:t>
             </w:r>
           </w:p>
         </w:tc>
@@ -2552,11 +2536,9 @@
             <w:r>
               <w:t xml:space="preserve"> </w:t>
             </w:r>
-            <w:proofErr w:type="spellStart"/>
             <w:r>
               <w:t>ms</w:t>
             </w:r>
-            <w:proofErr w:type="spellEnd"/>
           </w:p>
         </w:tc>
         <w:tc>
@@ -2598,23 +2580,23 @@
               <w:widowControl w:val="0"/>
             </w:pPr>
             <w:r>
+              <w:t>Functional</w:t>
+            </w:r>
+          </w:p>
+          <w:p>
+            <w:pPr>
+              <w:widowControl w:val="0"/>
+            </w:pPr>
+            <w:r>
+              <w:t>Safety</w:t>
+            </w:r>
+          </w:p>
+          <w:p>
+            <w:pPr>
+              <w:widowControl w:val="0"/>
+            </w:pPr>
+            <w:r>
               <w:lastRenderedPageBreak/>
-              <w:t>Functional</w:t>
-            </w:r>
-          </w:p>
-          <w:p>
-            <w:pPr>
-              <w:widowControl w:val="0"/>
-            </w:pPr>
-            <w:r>
-              <w:t>Safety</w:t>
-            </w:r>
-          </w:p>
-          <w:p>
-            <w:pPr>
-              <w:widowControl w:val="0"/>
-            </w:pPr>
-            <w:r>
               <w:t>Requirement</w:t>
             </w:r>
           </w:p>
@@ -2642,18 +2624,15 @@
               <w:widowControl w:val="0"/>
             </w:pPr>
             <w:r>
+              <w:lastRenderedPageBreak/>
               <w:t xml:space="preserve">The electronic power steering ECU </w:t>
             </w:r>
             <w:r>
-              <w:t xml:space="preserve">shall ensure that the lane departure oscillating torque frequency is below </w:t>
-            </w:r>
-            <w:proofErr w:type="spellStart"/>
-            <w:r>
-              <w:t>Max_Torque_Frequency</w:t>
-            </w:r>
-            <w:proofErr w:type="spellEnd"/>
-            <w:r>
-              <w:t>.</w:t>
+              <w:t xml:space="preserve">shall ensure that the lane departure oscillating </w:t>
+            </w:r>
+            <w:r>
+              <w:lastRenderedPageBreak/>
+              <w:t>torque frequency is below Max_Torque_Frequency.</w:t>
             </w:r>
           </w:p>
         </w:tc>
@@ -2672,6 +2651,7 @@
               <w:widowControl w:val="0"/>
             </w:pPr>
             <w:r>
+              <w:lastRenderedPageBreak/>
               <w:t>C</w:t>
             </w:r>
           </w:p>
@@ -2696,11 +2676,9 @@
             <w:r>
               <w:t xml:space="preserve"> </w:t>
             </w:r>
-            <w:proofErr w:type="spellStart"/>
             <w:r>
               <w:t>ms</w:t>
             </w:r>
-            <w:proofErr w:type="spellEnd"/>
           </w:p>
         </w:tc>
         <w:tc>
@@ -2718,7 +2696,11 @@
               <w:widowControl w:val="0"/>
             </w:pPr>
             <w:r>
-              <w:t>The LDW system will completely stop applying haptic feedback. Warning will display on dashboard informing driver of the fault.</w:t>
+              <w:t xml:space="preserve">The LDW system will completely </w:t>
+            </w:r>
+            <w:r>
+              <w:lastRenderedPageBreak/>
+              <w:t>stop applying haptic feedback. Warning will display on dashboard informing driver of the fault.</w:t>
             </w:r>
           </w:p>
         </w:tc>
@@ -2919,15 +2901,7 @@
               <w:widowControl w:val="0"/>
             </w:pPr>
             <w:r>
-              <w:t xml:space="preserve">Confirm that safety drivers can easily maintain control with the chosen </w:t>
-            </w:r>
-            <w:proofErr w:type="spellStart"/>
-            <w:r>
-              <w:t>Max_Torque_Amplitude</w:t>
-            </w:r>
-            <w:proofErr w:type="spellEnd"/>
-            <w:r>
-              <w:t>.</w:t>
+              <w:t>Confirm that safety drivers can easily maintain control with the chosen Max_Torque_Amplitude.</w:t>
             </w:r>
           </w:p>
         </w:tc>
@@ -3010,15 +2984,7 @@
               <w:widowControl w:val="0"/>
             </w:pPr>
             <w:r>
-              <w:t xml:space="preserve">Confirm that safety drivers can easily maintain control with the chosen </w:t>
-            </w:r>
-            <w:proofErr w:type="spellStart"/>
-            <w:r>
-              <w:t>Max_Torque_Frequency</w:t>
-            </w:r>
-            <w:proofErr w:type="spellEnd"/>
-            <w:r>
-              <w:t>.</w:t>
+              <w:t>Confirm that safety drivers can easily maintain control with the chosen Max_Torque_Frequency.</w:t>
             </w:r>
           </w:p>
         </w:tc>
@@ -3283,20 +3249,8 @@
                 <w:szCs w:val="21"/>
                 <w:shd w:val="clear" w:color="auto" w:fill="FFFFFF"/>
               </w:rPr>
-              <w:t xml:space="preserve">he electronic power steering ECU shall ensure that the lane keeping assistance torque is applied for only </w:t>
-            </w:r>
-            <w:proofErr w:type="spellStart"/>
-            <w:r>
-              <w:rPr>
-                <w:rFonts w:ascii="Helvetica" w:eastAsia="Times New Roman" w:hAnsi="Helvetica"/>
-                <w:color w:val="4F4F4F"/>
-                <w:sz w:val="21"/>
-                <w:szCs w:val="21"/>
-                <w:shd w:val="clear" w:color="auto" w:fill="FFFFFF"/>
-              </w:rPr>
-              <w:t>Max_Duration</w:t>
-            </w:r>
-            <w:proofErr w:type="spellEnd"/>
+              <w:t>he electronic power steering ECU shall ensure that the lane keeping assistance torque is applied for only Max_Duration</w:t>
+            </w:r>
             <w:r>
               <w:rPr>
                 <w:rFonts w:eastAsia="Times New Roman"/>
@@ -3339,13 +3293,8 @@
               <w:widowControl w:val="0"/>
             </w:pPr>
             <w:r>
-              <w:t xml:space="preserve">500 </w:t>
-            </w:r>
-            <w:proofErr w:type="spellStart"/>
-            <w:r>
-              <w:t>ms</w:t>
-            </w:r>
-            <w:proofErr w:type="spellEnd"/>
+              <w:t>500 ms</w:t>
+            </w:r>
           </w:p>
         </w:tc>
         <w:tc>
@@ -3363,11 +3312,11 @@
               <w:widowControl w:val="0"/>
             </w:pPr>
             <w:r>
-              <w:t xml:space="preserve">The LDW system will completely stop affecting the car steering. Warning will display on </w:t>
+              <w:t xml:space="preserve">The LDW system will completely stop affecting the car steering. Warning will display on dashboard informing driver </w:t>
             </w:r>
             <w:r>
               <w:lastRenderedPageBreak/>
-              <w:t>dashboard informing driver that lane keeping has stopped.</w:t>
+              <w:t>that lane keeping has stopped.</w:t>
             </w:r>
           </w:p>
         </w:tc>
@@ -3568,15 +3517,7 @@
               <w:widowControl w:val="0"/>
             </w:pPr>
             <w:r>
-              <w:t xml:space="preserve">Confirm that the selected </w:t>
-            </w:r>
-            <w:proofErr w:type="spellStart"/>
-            <w:r>
-              <w:t>max_duration</w:t>
-            </w:r>
-            <w:proofErr w:type="spellEnd"/>
-            <w:r>
-              <w:t xml:space="preserve"> dissuades drivers from taking their hands off the wheel.</w:t>
+              <w:t>Confirm that the selected max_duration dissuades drivers from taking their hands off the wheel.</w:t>
             </w:r>
           </w:p>
         </w:tc>
@@ -3595,15 +3536,7 @@
               <w:widowControl w:val="0"/>
             </w:pPr>
             <w:r>
-              <w:t xml:space="preserve">Validate that the lane keeping function turns off, with appropriate dashboard warning, when </w:t>
-            </w:r>
-            <w:proofErr w:type="spellStart"/>
-            <w:r>
-              <w:t>max_duration</w:t>
-            </w:r>
-            <w:proofErr w:type="spellEnd"/>
-            <w:r>
-              <w:t xml:space="preserve"> is exceeded.</w:t>
+              <w:t>Validate that the lane keeping function turns off, with appropriate dashboard warning, when max_duration is exceeded.</w:t>
             </w:r>
           </w:p>
         </w:tc>
@@ -3622,7 +3555,6 @@
       </w:r>
     </w:p>
     <w:p>
-      <w:bookmarkStart w:id="18" w:name="_GoBack"/>
       <w:r>
         <w:rPr>
           <w:b/>
@@ -3678,15 +3610,14 @@
           </wp:inline>
         </w:drawing>
       </w:r>
-      <w:bookmarkEnd w:id="18"/>
     </w:p>
     <w:p>
       <w:pPr>
         <w:pStyle w:val="Heading2"/>
         <w:contextualSpacing w:val="0"/>
       </w:pPr>
-      <w:bookmarkStart w:id="19" w:name="_g2lqf7kmbspk" w:colFirst="0" w:colLast="0"/>
-      <w:bookmarkEnd w:id="19"/>
+      <w:bookmarkStart w:id="18" w:name="_g2lqf7kmbspk" w:colFirst="0" w:colLast="0"/>
+      <w:bookmarkEnd w:id="18"/>
       <w:r>
         <w:t>Allocation of Functional Safety Requirements to Architecture Elements</w:t>
       </w:r>
@@ -3788,14 +3719,14 @@
               <w:rPr>
                 <w:b/>
               </w:rPr>
-              <w:t xml:space="preserve">Electronic </w:t>
+              <w:t xml:space="preserve">Electronic Power Steering </w:t>
             </w:r>
             <w:r>
               <w:rPr>
                 <w:b/>
               </w:rPr>
               <w:lastRenderedPageBreak/>
-              <w:t>Power Steering ECU</w:t>
+              <w:t>ECU</w:t>
             </w:r>
           </w:p>
         </w:tc>
@@ -3822,14 +3753,7 @@
                 <w:b/>
               </w:rPr>
               <w:lastRenderedPageBreak/>
-              <w:t xml:space="preserve">Camera </w:t>
-            </w:r>
-            <w:r>
-              <w:rPr>
-                <w:b/>
-              </w:rPr>
-              <w:lastRenderedPageBreak/>
-              <w:t>ECU</w:t>
+              <w:t>Camera ECU</w:t>
             </w:r>
           </w:p>
         </w:tc>
@@ -3855,15 +3779,7 @@
               <w:rPr>
                 <w:b/>
               </w:rPr>
-              <w:lastRenderedPageBreak/>
-              <w:t xml:space="preserve">Car Display </w:t>
-            </w:r>
-            <w:r>
-              <w:rPr>
-                <w:b/>
-              </w:rPr>
-              <w:lastRenderedPageBreak/>
-              <w:t>ECU</w:t>
+              <w:t>Car Display ECU</w:t>
             </w:r>
           </w:p>
         </w:tc>
@@ -3931,15 +3847,7 @@
               <w:t>The electronic power steering ECU</w:t>
             </w:r>
             <w:r>
-              <w:t xml:space="preserve"> shall ensure that the lane departure oscillating torque amplitude is below </w:t>
-            </w:r>
-            <w:proofErr w:type="spellStart"/>
-            <w:r>
-              <w:t>Max_Torque_Amplitude</w:t>
-            </w:r>
-            <w:proofErr w:type="spellEnd"/>
-            <w:r>
-              <w:t>.</w:t>
+              <w:t xml:space="preserve"> shall ensure that the lane departure oscillating torque amplitude is below Max_Torque_Amplitude.</w:t>
             </w:r>
           </w:p>
         </w:tc>
@@ -4069,15 +3977,7 @@
               <w:t xml:space="preserve">The electronic power steering ECU </w:t>
             </w:r>
             <w:r>
-              <w:t xml:space="preserve">shall ensure that the lane departure oscillating torque frequency is below </w:t>
-            </w:r>
-            <w:proofErr w:type="spellStart"/>
-            <w:r>
-              <w:t>Max_Torque_Frequency</w:t>
-            </w:r>
-            <w:proofErr w:type="spellEnd"/>
-            <w:r>
-              <w:t>.</w:t>
+              <w:t>shall ensure that the lane departure oscillating torque frequency is below Max_Torque_Frequency.</w:t>
             </w:r>
           </w:p>
         </w:tc>
@@ -4221,20 +4121,8 @@
                 <w:szCs w:val="21"/>
                 <w:shd w:val="clear" w:color="auto" w:fill="FFFFFF"/>
               </w:rPr>
-              <w:t xml:space="preserve">he electronic power steering ECU shall ensure that the lane keeping assistance torque is applied for only </w:t>
-            </w:r>
-            <w:proofErr w:type="spellStart"/>
-            <w:r>
-              <w:rPr>
-                <w:rFonts w:ascii="Helvetica" w:eastAsia="Times New Roman" w:hAnsi="Helvetica"/>
-                <w:color w:val="4F4F4F"/>
-                <w:sz w:val="21"/>
-                <w:szCs w:val="21"/>
-                <w:shd w:val="clear" w:color="auto" w:fill="FFFFFF"/>
-              </w:rPr>
-              <w:t>Max_Duration</w:t>
-            </w:r>
-            <w:proofErr w:type="spellEnd"/>
+              <w:t>he electronic power steering ECU shall ensure that the lane keeping assistance torque is applied for only Max_Duration</w:t>
+            </w:r>
             <w:r>
               <w:rPr>
                 <w:rFonts w:eastAsia="Times New Roman"/>
@@ -4314,8 +4202,8 @@
         <w:pStyle w:val="Heading2"/>
         <w:contextualSpacing w:val="0"/>
       </w:pPr>
-      <w:bookmarkStart w:id="20" w:name="_4w6r8buy4lrp" w:colFirst="0" w:colLast="0"/>
-      <w:bookmarkEnd w:id="20"/>
+      <w:bookmarkStart w:id="19" w:name="_4w6r8buy4lrp" w:colFirst="0" w:colLast="0"/>
+      <w:bookmarkEnd w:id="19"/>
       <w:r>
         <w:t>Warning and Degradation Concept</w:t>
       </w:r>
@@ -4526,10 +4414,45 @@
           </w:tcPr>
           <w:p>
             <w:pPr>
-              <w:widowControl w:val="0"/>
-            </w:pPr>
-            <w:r>
-              <w:t>Any malfunction</w:t>
+              <w:rPr>
+                <w:rFonts w:eastAsia="Times New Roman"/>
+              </w:rPr>
+            </w:pPr>
+            <w:r>
+              <w:rPr>
+                <w:rFonts w:ascii="Helvetica" w:eastAsia="Times New Roman" w:hAnsi="Helvetica"/>
+                <w:color w:val="4F4F4F"/>
+                <w:sz w:val="21"/>
+                <w:szCs w:val="21"/>
+                <w:shd w:val="clear" w:color="auto" w:fill="FFFFFF"/>
+              </w:rPr>
+              <w:t xml:space="preserve">The lane departure warning function applies an oscillating torque with very high torque amplitude </w:t>
+            </w:r>
+            <w:r>
+              <w:rPr>
+                <w:rFonts w:ascii="Helvetica" w:eastAsia="Times New Roman" w:hAnsi="Helvetica"/>
+                <w:color w:val="4F4F4F"/>
+                <w:sz w:val="21"/>
+                <w:szCs w:val="21"/>
+                <w:shd w:val="clear" w:color="auto" w:fill="FFFFFF"/>
+              </w:rPr>
+              <w:t xml:space="preserve">and/or frequency </w:t>
+            </w:r>
+            <w:r>
+              <w:rPr>
+                <w:rFonts w:ascii="Helvetica" w:eastAsia="Times New Roman" w:hAnsi="Helvetica"/>
+                <w:color w:val="4F4F4F"/>
+                <w:sz w:val="21"/>
+                <w:szCs w:val="21"/>
+                <w:shd w:val="clear" w:color="auto" w:fill="FFFFFF"/>
+              </w:rPr>
+              <w:t>(above limit)</w:t>
+            </w:r>
+            <w:r>
+              <w:rPr>
+                <w:rFonts w:eastAsia="Times New Roman"/>
+              </w:rPr>
+              <w:t>.</w:t>
             </w:r>
           </w:p>
         </w:tc>
@@ -4623,11 +4546,32 @@
           </w:tcPr>
           <w:p>
             <w:pPr>
-              <w:widowControl w:val="0"/>
-            </w:pPr>
-            <w:r>
-              <w:t>Any malfunction</w:t>
-            </w:r>
+              <w:rPr>
+                <w:rFonts w:eastAsia="Times New Roman"/>
+              </w:rPr>
+            </w:pPr>
+            <w:r>
+              <w:rPr>
+                <w:rFonts w:ascii="Helvetica" w:eastAsia="Times New Roman" w:hAnsi="Helvetica"/>
+                <w:color w:val="4F4F4F"/>
+                <w:sz w:val="21"/>
+                <w:szCs w:val="21"/>
+                <w:shd w:val="clear" w:color="auto" w:fill="FFFFFF"/>
+              </w:rPr>
+              <w:t>The lane keeping assistance function is not limited in time duration which leads to misuse as an autonomous driving function</w:t>
+            </w:r>
+            <w:r>
+              <w:rPr>
+                <w:rFonts w:ascii="Helvetica" w:eastAsia="Times New Roman" w:hAnsi="Helvetica"/>
+                <w:color w:val="4F4F4F"/>
+                <w:sz w:val="21"/>
+                <w:szCs w:val="21"/>
+                <w:shd w:val="clear" w:color="auto" w:fill="FFFFFF"/>
+              </w:rPr>
+              <w:t>.</w:t>
+            </w:r>
+            <w:bookmarkStart w:id="20" w:name="_GoBack"/>
+            <w:bookmarkEnd w:id="20"/>
           </w:p>
         </w:tc>
         <w:tc>

</xml_diff>